<commit_message>
Final release: Exam paper completed
</commit_message>
<xml_diff>
--- a/Documents/ivan.delville_GDWFSCAUBDDEXAIII2A.docx
+++ b/Documents/ivan.delville_GDWFSCAUBDDEXAIII2A.docx
@@ -299,102 +299,13 @@
     </w:p>
     <w:p>
       <w:pPr>
-        <w:jc w:val="center"/>
+        <w:jc w:val="left"/>
         <w:rPr>
           <w:b/>
           <w:sz w:val="28"/>
           <w:szCs w:val="28"/>
         </w:rPr>
       </w:pPr>
-    </w:p>
-    <w:p>
-      <w:pPr>
-        <w:shd w:val="clear" w:color="auto" w:fill="8DB3E2"/>
-        <w:jc w:val="left"/>
-        <w:rPr>
-          <w:b/>
-          <w:sz w:val="28"/>
-          <w:szCs w:val="28"/>
-        </w:rPr>
-      </w:pPr>
-    </w:p>
-    <w:p>
-      <w:pPr>
-        <w:shd w:val="clear" w:color="auto" w:fill="8DB3E2"/>
-        <w:jc w:val="left"/>
-        <w:rPr>
-          <w:b/>
-          <w:sz w:val="28"/>
-          <w:szCs w:val="28"/>
-        </w:rPr>
-      </w:pPr>
-      <w:r>
-        <w:rPr>
-          <w:b/>
-          <w:sz w:val="28"/>
-          <w:szCs w:val="28"/>
-        </w:rPr>
-        <w:t>Ceci est un modèle de copie. N’oubliez pas de renseigner vos prénom/nom, ainsi que le nom et le lien vers le projet.</w:t>
-      </w:r>
-    </w:p>
-    <w:p>
-      <w:pPr>
-        <w:shd w:val="clear" w:color="auto" w:fill="8DB3E2"/>
-        <w:jc w:val="left"/>
-        <w:rPr>
-          <w:b/>
-          <w:sz w:val="28"/>
-          <w:szCs w:val="28"/>
-        </w:rPr>
-      </w:pPr>
-    </w:p>
-    <w:p>
-      <w:pPr>
-        <w:shd w:val="clear" w:color="auto" w:fill="8DB3E2"/>
-        <w:jc w:val="left"/>
-        <w:rPr>
-          <w:b/>
-          <w:sz w:val="28"/>
-          <w:szCs w:val="28"/>
-        </w:rPr>
-      </w:pPr>
-      <w:r>
-        <w:rPr>
-          <w:b/>
-          <w:sz w:val="28"/>
-          <w:szCs w:val="28"/>
-        </w:rPr>
-        <w:t>Vous pouvez bien sûr agrandir les cadres pour répondre aux questions sur la description du projet si nécessaire.</w:t>
-      </w:r>
-    </w:p>
-    <w:p>
-      <w:pPr>
-        <w:shd w:val="clear" w:color="auto" w:fill="8DB3E2"/>
-        <w:jc w:val="left"/>
-        <w:rPr>
-          <w:b/>
-          <w:sz w:val="28"/>
-          <w:szCs w:val="28"/>
-        </w:rPr>
-      </w:pPr>
-    </w:p>
-    <w:p>
-      <w:pPr>
-        <w:jc w:val="left"/>
-        <w:rPr>
-          <w:b/>
-          <w:sz w:val="28"/>
-          <w:szCs w:val="28"/>
-        </w:rPr>
-      </w:pPr>
-      <w:r>
-        <w:rPr>
-          <w:b/>
-          <w:sz w:val="28"/>
-          <w:szCs w:val="28"/>
-        </w:rPr>
-        <w:t xml:space="preserve"> </w:t>
-      </w:r>
     </w:p>
     <w:p>
       <w:pPr>
@@ -531,37 +442,68 @@
           <w:sz w:val="21"/>
           <w:szCs w:val="21"/>
         </w:rPr>
-        <w:t>Lien Github du projet : ……………</w:t>
-      </w:r>
-    </w:p>
-    <w:p>
-      <w:pPr>
-        <w:rPr>
-          <w:sz w:val="21"/>
-          <w:szCs w:val="21"/>
-        </w:rPr>
-      </w:pPr>
-      <w:r>
-        <w:rPr>
-          <w:sz w:val="21"/>
-          <w:szCs w:val="21"/>
-        </w:rPr>
-        <w:t>Lien Drive du projet (si nécessaire) : ………</w:t>
-      </w:r>
-    </w:p>
-    <w:p>
-      <w:pPr>
-        <w:rPr>
-          <w:sz w:val="21"/>
-          <w:szCs w:val="21"/>
-        </w:rPr>
-      </w:pPr>
-      <w:r>
-        <w:rPr>
-          <w:sz w:val="21"/>
-          <w:szCs w:val="21"/>
-        </w:rPr>
-        <w:t>URL du site (si vous avez mis votre projet en ligne) : ……….</w:t>
+        <w:t xml:space="preserve">Lien Github du projet : </w:t>
+      </w:r>
+      <w:hyperlink r:id="rId8" w:history="1">
+        <w:r>
+          <w:rPr>
+            <w:rStyle w:val="Lienhypertexte"/>
+            <w:sz w:val="21"/>
+            <w:szCs w:val="21"/>
+          </w:rPr>
+          <w:t>https://github.com/Popov505/Ivan_Delville_Eval_03.git</w:t>
+        </w:r>
+      </w:hyperlink>
+      <w:r>
+        <w:rPr>
+          <w:sz w:val="21"/>
+          <w:szCs w:val="21"/>
+        </w:rPr>
+        <w:t xml:space="preserve"> </w:t>
+      </w:r>
+    </w:p>
+    <w:p>
+      <w:pPr>
+        <w:rPr>
+          <w:sz w:val="21"/>
+          <w:szCs w:val="21"/>
+        </w:rPr>
+      </w:pPr>
+      <w:r>
+        <w:rPr>
+          <w:sz w:val="21"/>
+          <w:szCs w:val="21"/>
+        </w:rPr>
+        <w:t xml:space="preserve">Lien Drive du projet (si nécessaire) : </w:t>
+      </w:r>
+      <w:r>
+        <w:rPr>
+          <w:sz w:val="21"/>
+          <w:szCs w:val="21"/>
+        </w:rPr>
+        <w:t>NA</w:t>
+      </w:r>
+    </w:p>
+    <w:p>
+      <w:pPr>
+        <w:rPr>
+          <w:sz w:val="21"/>
+          <w:szCs w:val="21"/>
+        </w:rPr>
+      </w:pPr>
+      <w:r>
+        <w:rPr>
+          <w:sz w:val="21"/>
+          <w:szCs w:val="21"/>
+        </w:rPr>
+        <w:t xml:space="preserve">URL du site (si vous avez mis votre projet en ligne) : </w:t>
+      </w:r>
+      <w:r>
+        <w:rPr>
+          <w:sz w:val="21"/>
+          <w:szCs w:val="21"/>
+        </w:rPr>
+        <w:t>NA</w:t>
       </w:r>
     </w:p>
     <w:p>
@@ -936,14 +878,164 @@
         </w:rPr>
         <w:t xml:space="preserve">    • git clone </w:t>
       </w:r>
-      <w:hyperlink r:id="rId8" w:history="1">
+      <w:hyperlink r:id="rId9" w:history="1">
         <w:r>
           <w:rPr>
             <w:rStyle w:val="Lienhypertexte"/>
             <w:sz w:val="21"/>
             <w:szCs w:val="21"/>
           </w:rPr>
-          <w:t>https://github.com/Popov505/Ivan_Delville_Eval_0</w:t>
+          <w:t>https://github.com/Popov505/Ivan_Delville_Eval_03.git</w:t>
+        </w:r>
+      </w:hyperlink>
+    </w:p>
+    <w:p>
+      <w:pPr>
+        <w:pBdr>
+          <w:top w:val="single" w:sz="4" w:space="1" w:color="auto"/>
+          <w:left w:val="single" w:sz="4" w:space="1" w:color="auto"/>
+          <w:bottom w:val="single" w:sz="4" w:space="1" w:color="auto"/>
+          <w:right w:val="single" w:sz="4" w:space="1" w:color="auto"/>
+          <w:between w:val="nil"/>
+        </w:pBdr>
+        <w:rPr>
+          <w:color w:val="000000"/>
+          <w:sz w:val="21"/>
+          <w:szCs w:val="21"/>
+        </w:rPr>
+      </w:pPr>
+    </w:p>
+    <w:p>
+      <w:pPr>
+        <w:pBdr>
+          <w:top w:val="single" w:sz="4" w:space="1" w:color="auto"/>
+          <w:left w:val="single" w:sz="4" w:space="1" w:color="auto"/>
+          <w:bottom w:val="single" w:sz="4" w:space="1" w:color="auto"/>
+          <w:right w:val="single" w:sz="4" w:space="1" w:color="auto"/>
+          <w:between w:val="nil"/>
+        </w:pBdr>
+        <w:rPr>
+          <w:color w:val="000000"/>
+          <w:sz w:val="21"/>
+          <w:szCs w:val="21"/>
+        </w:rPr>
+      </w:pPr>
+      <w:r>
+        <w:rPr>
+          <w:color w:val="000000"/>
+          <w:sz w:val="21"/>
+          <w:szCs w:val="21"/>
+        </w:rPr>
+        <w:t xml:space="preserve">  - J’ai ensuite réalisé des commits dès que nécessaire avec VS Code (Commit &amp; Push)</w:t>
+      </w:r>
+    </w:p>
+    <w:p>
+      <w:pPr>
+        <w:pBdr>
+          <w:top w:val="single" w:sz="4" w:space="1" w:color="auto"/>
+          <w:left w:val="single" w:sz="4" w:space="1" w:color="auto"/>
+          <w:bottom w:val="single" w:sz="4" w:space="1" w:color="auto"/>
+          <w:right w:val="single" w:sz="4" w:space="1" w:color="auto"/>
+          <w:between w:val="nil"/>
+        </w:pBdr>
+        <w:rPr>
+          <w:color w:val="000000"/>
+          <w:sz w:val="21"/>
+          <w:szCs w:val="21"/>
+        </w:rPr>
+      </w:pPr>
+    </w:p>
+    <w:p>
+      <w:pPr>
+        <w:pBdr>
+          <w:top w:val="single" w:sz="4" w:space="1" w:color="auto"/>
+          <w:left w:val="single" w:sz="4" w:space="1" w:color="auto"/>
+          <w:bottom w:val="single" w:sz="4" w:space="1" w:color="auto"/>
+          <w:right w:val="single" w:sz="4" w:space="1" w:color="auto"/>
+          <w:between w:val="nil"/>
+        </w:pBdr>
+        <w:rPr>
+          <w:color w:val="000000"/>
+          <w:sz w:val="21"/>
+          <w:szCs w:val="21"/>
+        </w:rPr>
+      </w:pPr>
+    </w:p>
+    <w:p>
+      <w:pPr>
+        <w:pBdr>
+          <w:top w:val="single" w:sz="4" w:space="1" w:color="auto"/>
+          <w:left w:val="single" w:sz="4" w:space="1" w:color="auto"/>
+          <w:bottom w:val="single" w:sz="4" w:space="1" w:color="auto"/>
+          <w:right w:val="single" w:sz="4" w:space="1" w:color="auto"/>
+          <w:between w:val="nil"/>
+        </w:pBdr>
+        <w:rPr>
+          <w:b/>
+          <w:bCs/>
+          <w:color w:val="000000"/>
+          <w:sz w:val="21"/>
+          <w:szCs w:val="21"/>
+        </w:rPr>
+      </w:pPr>
+      <w:r>
+        <w:rPr>
+          <w:b/>
+          <w:bCs/>
+          <w:color w:val="000000"/>
+          <w:sz w:val="21"/>
+          <w:szCs w:val="21"/>
+        </w:rPr>
+        <w:t>Figma</w:t>
+      </w:r>
+    </w:p>
+    <w:p>
+      <w:pPr>
+        <w:pBdr>
+          <w:top w:val="single" w:sz="4" w:space="1" w:color="auto"/>
+          <w:left w:val="single" w:sz="4" w:space="1" w:color="auto"/>
+          <w:bottom w:val="single" w:sz="4" w:space="1" w:color="auto"/>
+          <w:right w:val="single" w:sz="4" w:space="1" w:color="auto"/>
+          <w:between w:val="nil"/>
+        </w:pBdr>
+        <w:rPr>
+          <w:color w:val="000000"/>
+          <w:sz w:val="21"/>
+          <w:szCs w:val="21"/>
+        </w:rPr>
+      </w:pPr>
+      <w:r>
+        <w:rPr>
+          <w:color w:val="000000"/>
+          <w:sz w:val="21"/>
+          <w:szCs w:val="21"/>
+        </w:rPr>
+        <w:t xml:space="preserve">  - J’ai créé un diagramme de classe sur le site FIGMA :</w:t>
+      </w:r>
+    </w:p>
+    <w:p>
+      <w:pPr>
+        <w:pBdr>
+          <w:top w:val="single" w:sz="4" w:space="1" w:color="auto"/>
+          <w:left w:val="single" w:sz="4" w:space="1" w:color="auto"/>
+          <w:bottom w:val="single" w:sz="4" w:space="1" w:color="auto"/>
+          <w:right w:val="single" w:sz="4" w:space="1" w:color="auto"/>
+          <w:between w:val="nil"/>
+        </w:pBdr>
+        <w:rPr>
+          <w:color w:val="000000"/>
+          <w:sz w:val="21"/>
+          <w:szCs w:val="21"/>
+        </w:rPr>
+      </w:pPr>
+      <w:hyperlink r:id="rId10" w:history="1">
+        <w:r>
+          <w:rPr>
+            <w:rStyle w:val="Lienhypertexte"/>
+            <w:sz w:val="21"/>
+            <w:szCs w:val="21"/>
+          </w:rPr>
+          <w:t>https://www.figma.com/file/YNZ</w:t>
         </w:r>
         <w:r>
           <w:rPr>
@@ -951,7 +1043,7 @@
             <w:sz w:val="21"/>
             <w:szCs w:val="21"/>
           </w:rPr>
-          <w:t>3</w:t>
+          <w:t>4</w:t>
         </w:r>
         <w:r>
           <w:rPr>
@@ -959,7 +1051,7 @@
             <w:sz w:val="21"/>
             <w:szCs w:val="21"/>
           </w:rPr>
-          <w:t>.git</w:t>
+          <w:t>MgnLZD0YbWWBghNDWz/Class_Diagram?type=whiteboard&amp;t=Rr3mWRGzh1RRob7e-1</w:t>
         </w:r>
       </w:hyperlink>
     </w:p>
@@ -978,6 +1070,14 @@
           <w:szCs w:val="21"/>
         </w:rPr>
       </w:pPr>
+      <w:r>
+        <w:rPr>
+          <w:color w:val="000000"/>
+          <w:sz w:val="21"/>
+          <w:szCs w:val="21"/>
+        </w:rPr>
+        <w:t xml:space="preserve">  - Le diagramme est également accessible sur le repository, dans le dossier « Diagrammes ».</w:t>
+      </w:r>
     </w:p>
     <w:p>
       <w:pPr>
@@ -994,14 +1094,6 @@
           <w:szCs w:val="21"/>
         </w:rPr>
       </w:pPr>
-      <w:r>
-        <w:rPr>
-          <w:color w:val="000000"/>
-          <w:sz w:val="21"/>
-          <w:szCs w:val="21"/>
-        </w:rPr>
-        <w:t xml:space="preserve">  - J’ai ensuite réalisé des commits dès que nécessaire avec VS Code (Commit &amp; Push)</w:t>
-      </w:r>
     </w:p>
     <w:p>
       <w:pPr>
@@ -1018,6 +1110,14 @@
           <w:szCs w:val="21"/>
         </w:rPr>
       </w:pPr>
+      <w:r>
+        <w:rPr>
+          <w:color w:val="000000"/>
+          <w:sz w:val="21"/>
+          <w:szCs w:val="21"/>
+        </w:rPr>
+        <w:t xml:space="preserve">  - J’ai commencé par énumérer les informations importantes pour réserver une place du cinéma : cinéma, horaire, film,… puis j’ai organisé ces données dans des classes afin d’obtenir un schéma cohérent.</w:t>
+      </w:r>
     </w:p>
     <w:p>
       <w:pPr>
@@ -1050,6 +1150,46 @@
           <w:szCs w:val="21"/>
         </w:rPr>
       </w:pPr>
+      <w:r>
+        <w:rPr>
+          <w:color w:val="000000"/>
+          <w:sz w:val="21"/>
+          <w:szCs w:val="21"/>
+        </w:rPr>
+        <w:t xml:space="preserve">  - Côté utilisateur, j’avais essayé de diviser cette classe en plusieurs classes superusers et admins qui hériteraient de la classe users</w:t>
+      </w:r>
+      <w:r>
+        <w:rPr>
+          <w:color w:val="000000"/>
+          <w:sz w:val="21"/>
+          <w:szCs w:val="21"/>
+        </w:rPr>
+        <w:t>, s</w:t>
+      </w:r>
+      <w:r>
+        <w:rPr>
+          <w:color w:val="000000"/>
+          <w:sz w:val="21"/>
+          <w:szCs w:val="21"/>
+        </w:rPr>
+        <w:t>ans succès</w:t>
+      </w:r>
+      <w:r>
+        <w:rPr>
+          <w:color w:val="000000"/>
+          <w:sz w:val="21"/>
+          <w:szCs w:val="21"/>
+        </w:rPr>
+        <w:t>. J</w:t>
+      </w:r>
+      <w:r>
+        <w:rPr>
+          <w:color w:val="000000"/>
+          <w:sz w:val="21"/>
+          <w:szCs w:val="21"/>
+        </w:rPr>
+        <w:t>’ai donc regroupé tous les utilisateurs dans une seule classe en précisant le rôle.</w:t>
+      </w:r>
     </w:p>
     <w:p>
       <w:pPr>
@@ -1061,24 +1201,11 @@
           <w:between w:val="nil"/>
         </w:pBdr>
         <w:rPr>
-          <w:b/>
-          <w:bCs/>
-          <w:color w:val="000000"/>
-          <w:sz w:val="21"/>
-          <w:szCs w:val="21"/>
-        </w:rPr>
-      </w:pPr>
-      <w:r>
-        <w:rPr>
-          <w:b/>
-          <w:bCs/>
-          <w:color w:val="000000"/>
-          <w:sz w:val="21"/>
-          <w:szCs w:val="21"/>
-        </w:rPr>
-        <w:lastRenderedPageBreak/>
-        <w:t>Figma</w:t>
-      </w:r>
+          <w:color w:val="000000"/>
+          <w:sz w:val="21"/>
+          <w:szCs w:val="21"/>
+        </w:rPr>
+      </w:pPr>
     </w:p>
     <w:p>
       <w:pPr>
@@ -1101,7 +1228,47 @@
           <w:sz w:val="21"/>
           <w:szCs w:val="21"/>
         </w:rPr>
-        <w:t xml:space="preserve">  - J’ai créé un diagramme de classe sur le site FIGMA :</w:t>
+        <w:t xml:space="preserve">  - J’ai suivi les recommandations du cours pour la création des clés étrangères : pour les relations one to many : </w:t>
+      </w:r>
+      <w:r>
+        <w:rPr>
+          <w:color w:val="000000"/>
+          <w:sz w:val="21"/>
+          <w:szCs w:val="21"/>
+        </w:rPr>
+        <w:t>côté many</w:t>
+      </w:r>
+      <w:r>
+        <w:rPr>
+          <w:color w:val="000000"/>
+          <w:sz w:val="21"/>
+          <w:szCs w:val="21"/>
+        </w:rPr>
+        <w:t xml:space="preserve">, faire une clé étrangère pointant vers le côté one. N’ayant que des relations one to many, j’ai appliqué cette règle partout sauf dans la classe sessions, où il m’a semblé plus approprié de créer une clé étrangère pointant vers la </w:t>
+      </w:r>
+      <w:r>
+        <w:rPr>
+          <w:color w:val="000000"/>
+          <w:sz w:val="21"/>
+          <w:szCs w:val="21"/>
+        </w:rPr>
+        <w:t xml:space="preserve">classe rooms </w:t>
+      </w:r>
+      <w:r>
+        <w:rPr>
+          <w:color w:val="000000"/>
+          <w:sz w:val="21"/>
+          <w:szCs w:val="21"/>
+        </w:rPr>
+        <w:t xml:space="preserve">(session_room =&gt; room_ID) </w:t>
+      </w:r>
+      <w:r>
+        <w:rPr>
+          <w:color w:val="000000"/>
+          <w:sz w:val="21"/>
+          <w:szCs w:val="21"/>
+        </w:rPr>
+        <w:t>plutôt que l’inverse.</w:t>
       </w:r>
     </w:p>
     <w:p>
@@ -1119,40 +1286,6 @@
           <w:szCs w:val="21"/>
         </w:rPr>
       </w:pPr>
-      <w:hyperlink r:id="rId9" w:history="1">
-        <w:r>
-          <w:rPr>
-            <w:rStyle w:val="Lienhypertexte"/>
-            <w:sz w:val="21"/>
-            <w:szCs w:val="21"/>
-          </w:rPr>
-          <w:t>https://www.figma.com/file/YNZ4Mg</w:t>
-        </w:r>
-        <w:r>
-          <w:rPr>
-            <w:rStyle w:val="Lienhypertexte"/>
-            <w:sz w:val="21"/>
-            <w:szCs w:val="21"/>
-          </w:rPr>
-          <w:t>n</w:t>
-        </w:r>
-        <w:r>
-          <w:rPr>
-            <w:rStyle w:val="Lienhypertexte"/>
-            <w:sz w:val="21"/>
-            <w:szCs w:val="21"/>
-          </w:rPr>
-          <w:t>LZD0YbWWBghNDWz/Class_Diagram?type=whiteboard&amp;t=Rr3mWRGzh1RRob7e-1</w:t>
-        </w:r>
-      </w:hyperlink>
-      <w:r>
-        <w:rPr>
-          <w:color w:val="000000"/>
-          <w:sz w:val="21"/>
-          <w:szCs w:val="21"/>
-        </w:rPr>
-        <w:t xml:space="preserve"> </w:t>
-      </w:r>
     </w:p>
     <w:p>
       <w:pPr>
@@ -1180,11 +1313,23 @@
           <w:between w:val="nil"/>
         </w:pBdr>
         <w:rPr>
-          <w:color w:val="000000"/>
-          <w:sz w:val="21"/>
-          <w:szCs w:val="21"/>
-        </w:rPr>
-      </w:pPr>
+          <w:b/>
+          <w:bCs/>
+          <w:color w:val="000000"/>
+          <w:sz w:val="21"/>
+          <w:szCs w:val="21"/>
+        </w:rPr>
+      </w:pPr>
+      <w:r>
+        <w:rPr>
+          <w:b/>
+          <w:bCs/>
+          <w:color w:val="000000"/>
+          <w:sz w:val="21"/>
+          <w:szCs w:val="21"/>
+        </w:rPr>
+        <w:t>BDD.sql</w:t>
+      </w:r>
     </w:p>
     <w:p>
       <w:pPr>
@@ -1201,6 +1346,118 @@
           <w:szCs w:val="21"/>
         </w:rPr>
       </w:pPr>
+      <w:r>
+        <w:rPr>
+          <w:color w:val="000000"/>
+          <w:sz w:val="21"/>
+          <w:szCs w:val="21"/>
+        </w:rPr>
+        <w:t xml:space="preserve">  - J’ai organisé ce fichier en 2 parties : la création du schéma et des tables</w:t>
+      </w:r>
+      <w:r>
+        <w:rPr>
+          <w:color w:val="000000"/>
+          <w:sz w:val="21"/>
+          <w:szCs w:val="21"/>
+        </w:rPr>
+        <w:t xml:space="preserve"> suivant le diagramme de classe</w:t>
+      </w:r>
+      <w:r>
+        <w:rPr>
+          <w:color w:val="000000"/>
+          <w:sz w:val="21"/>
+          <w:szCs w:val="21"/>
+        </w:rPr>
+        <w:t>, puis le remplissage des tables.</w:t>
+      </w:r>
+    </w:p>
+    <w:p>
+      <w:pPr>
+        <w:pBdr>
+          <w:top w:val="single" w:sz="4" w:space="1" w:color="auto"/>
+          <w:left w:val="single" w:sz="4" w:space="1" w:color="auto"/>
+          <w:bottom w:val="single" w:sz="4" w:space="1" w:color="auto"/>
+          <w:right w:val="single" w:sz="4" w:space="1" w:color="auto"/>
+          <w:between w:val="nil"/>
+        </w:pBdr>
+        <w:rPr>
+          <w:color w:val="000000"/>
+          <w:sz w:val="21"/>
+          <w:szCs w:val="21"/>
+        </w:rPr>
+      </w:pPr>
+    </w:p>
+    <w:p>
+      <w:pPr>
+        <w:pBdr>
+          <w:top w:val="single" w:sz="4" w:space="1" w:color="auto"/>
+          <w:left w:val="single" w:sz="4" w:space="1" w:color="auto"/>
+          <w:bottom w:val="single" w:sz="4" w:space="1" w:color="auto"/>
+          <w:right w:val="single" w:sz="4" w:space="1" w:color="auto"/>
+          <w:between w:val="nil"/>
+        </w:pBdr>
+        <w:rPr>
+          <w:color w:val="000000"/>
+          <w:sz w:val="21"/>
+          <w:szCs w:val="21"/>
+        </w:rPr>
+      </w:pPr>
+      <w:r>
+        <w:rPr>
+          <w:color w:val="000000"/>
+          <w:sz w:val="21"/>
+          <w:szCs w:val="21"/>
+        </w:rPr>
+        <w:t xml:space="preserve">  - J’</w:t>
+      </w:r>
+      <w:r>
+        <w:rPr>
+          <w:color w:val="000000"/>
+          <w:sz w:val="21"/>
+          <w:szCs w:val="21"/>
+        </w:rPr>
+        <w:t>ai un doute sur l’utilisation du type TEXT dans la table movies, car le texte est tronqué dans MYSQL. Je n’arrive donc pas à voir si le texte est enregistré correctement.</w:t>
+      </w:r>
+    </w:p>
+    <w:p>
+      <w:pPr>
+        <w:pBdr>
+          <w:top w:val="single" w:sz="4" w:space="1" w:color="auto"/>
+          <w:left w:val="single" w:sz="4" w:space="1" w:color="auto"/>
+          <w:bottom w:val="single" w:sz="4" w:space="1" w:color="auto"/>
+          <w:right w:val="single" w:sz="4" w:space="1" w:color="auto"/>
+          <w:between w:val="nil"/>
+        </w:pBdr>
+        <w:rPr>
+          <w:color w:val="000000"/>
+          <w:sz w:val="21"/>
+          <w:szCs w:val="21"/>
+        </w:rPr>
+      </w:pPr>
+    </w:p>
+    <w:p>
+      <w:pPr>
+        <w:pBdr>
+          <w:top w:val="single" w:sz="4" w:space="1" w:color="auto"/>
+          <w:left w:val="single" w:sz="4" w:space="1" w:color="auto"/>
+          <w:bottom w:val="single" w:sz="4" w:space="1" w:color="auto"/>
+          <w:right w:val="single" w:sz="4" w:space="1" w:color="auto"/>
+          <w:between w:val="nil"/>
+        </w:pBdr>
+        <w:rPr>
+          <w:color w:val="000000"/>
+          <w:sz w:val="21"/>
+          <w:szCs w:val="21"/>
+        </w:rPr>
+      </w:pPr>
+      <w:r>
+        <w:rPr>
+          <w:color w:val="000000"/>
+          <w:sz w:val="21"/>
+          <w:szCs w:val="21"/>
+        </w:rPr>
+        <w:t xml:space="preserve">  - Niveau sécurité, j’ai utilisé des entiers auto-incrémentés sur toutes les tables sauf dans la table users, où j’ai choisi des UUID. Dans cette table, j’ai également hashé les mots de passe avec la fonction MD5.</w:t>
+      </w:r>
     </w:p>
     <w:p>
       <w:pPr>
@@ -1309,6 +1566,14 @@
           <w:szCs w:val="21"/>
         </w:rPr>
       </w:pPr>
+      <w:r>
+        <w:rPr>
+          <w:color w:val="000000"/>
+          <w:sz w:val="21"/>
+          <w:szCs w:val="21"/>
+        </w:rPr>
+        <w:t xml:space="preserve">Pour ce projet, j’ai utilisé : </w:t>
+      </w:r>
     </w:p>
     <w:p>
       <w:pPr>
@@ -1325,6 +1590,14 @@
           <w:szCs w:val="21"/>
         </w:rPr>
       </w:pPr>
+      <w:r>
+        <w:rPr>
+          <w:color w:val="000000"/>
+          <w:sz w:val="21"/>
+          <w:szCs w:val="21"/>
+        </w:rPr>
+        <w:t xml:space="preserve">  - Figma pour le diagramme de classe</w:t>
+      </w:r>
     </w:p>
     <w:p>
       <w:pPr>
@@ -1341,6 +1614,22 @@
           <w:szCs w:val="21"/>
         </w:rPr>
       </w:pPr>
+      <w:r>
+        <w:rPr>
+          <w:color w:val="000000"/>
+          <w:sz w:val="21"/>
+          <w:szCs w:val="21"/>
+        </w:rPr>
+        <w:t xml:space="preserve">  - </w:t>
+      </w:r>
+      <w:r>
+        <w:rPr>
+          <w:color w:val="000000"/>
+          <w:sz w:val="21"/>
+          <w:szCs w:val="21"/>
+        </w:rPr>
+        <w:t>Visual Studio Code pour la partie SQL et pour les commits &amp; push.</w:t>
+      </w:r>
     </w:p>
     <w:p>
       <w:pPr>
@@ -1357,6 +1646,30 @@
           <w:szCs w:val="21"/>
         </w:rPr>
       </w:pPr>
+      <w:r>
+        <w:rPr>
+          <w:color w:val="000000"/>
+          <w:sz w:val="21"/>
+          <w:szCs w:val="21"/>
+        </w:rPr>
+        <w:t xml:space="preserve">  - </w:t>
+      </w:r>
+      <w:r>
+        <w:rPr>
+          <w:color w:val="000000"/>
+          <w:sz w:val="21"/>
+          <w:szCs w:val="21"/>
+        </w:rPr>
+        <w:t>XAMPP et MYSQL pour la partie SGBDR : test d</w:t>
+      </w:r>
+      <w:r>
+        <w:rPr>
+          <w:color w:val="000000"/>
+          <w:sz w:val="21"/>
+          <w:szCs w:val="21"/>
+        </w:rPr>
+        <w:t>u SQL et vérification des tables</w:t>
+      </w:r>
     </w:p>
     <w:p>
       <w:pPr>
@@ -1466,6 +1779,107 @@
           <w:left w:val="single" w:sz="4" w:space="1" w:color="auto"/>
           <w:bottom w:val="single" w:sz="4" w:space="1" w:color="auto"/>
           <w:right w:val="single" w:sz="4" w:space="1" w:color="auto"/>
+        </w:pBdr>
+        <w:rPr>
+          <w:color w:val="000000"/>
+          <w:sz w:val="21"/>
+          <w:szCs w:val="21"/>
+        </w:rPr>
+      </w:pPr>
+      <w:r>
+        <w:rPr>
+          <w:color w:val="000000"/>
+          <w:sz w:val="21"/>
+          <w:szCs w:val="21"/>
+        </w:rPr>
+        <w:t>Evaluation d’entrainement demandée sur la plateforme Studi</w:t>
+      </w:r>
+    </w:p>
+    <w:p>
+      <w:pPr>
+        <w:pBdr>
+          <w:top w:val="nil"/>
+          <w:left w:val="nil"/>
+          <w:bottom w:val="nil"/>
+          <w:right w:val="nil"/>
+          <w:between w:val="nil"/>
+        </w:pBdr>
+        <w:rPr>
+          <w:color w:val="000000"/>
+          <w:sz w:val="21"/>
+          <w:szCs w:val="21"/>
+        </w:rPr>
+      </w:pPr>
+    </w:p>
+    <w:p>
+      <w:pPr>
+        <w:pBdr>
+          <w:top w:val="nil"/>
+          <w:left w:val="nil"/>
+          <w:bottom w:val="nil"/>
+          <w:right w:val="nil"/>
+          <w:between w:val="nil"/>
+        </w:pBdr>
+        <w:rPr>
+          <w:color w:val="000000"/>
+          <w:sz w:val="21"/>
+          <w:szCs w:val="21"/>
+        </w:rPr>
+      </w:pPr>
+    </w:p>
+    <w:p>
+      <w:pPr>
+        <w:numPr>
+          <w:ilvl w:val="0"/>
+          <w:numId w:val="1"/>
+        </w:numPr>
+        <w:pBdr>
+          <w:top w:val="nil"/>
+          <w:left w:val="nil"/>
+          <w:bottom w:val="nil"/>
+          <w:right w:val="nil"/>
+          <w:between w:val="nil"/>
+        </w:pBdr>
+        <w:ind w:left="0" w:firstLine="0"/>
+        <w:rPr>
+          <w:color w:val="000000"/>
+          <w:sz w:val="21"/>
+          <w:szCs w:val="21"/>
+        </w:rPr>
+      </w:pPr>
+      <w:r>
+        <w:rPr>
+          <w:color w:val="000000"/>
+          <w:sz w:val="21"/>
+          <w:szCs w:val="21"/>
+        </w:rPr>
+        <w:t>Informations complémentaires (</w:t>
+      </w:r>
+      <w:r>
+        <w:rPr>
+          <w:i/>
+          <w:color w:val="000000"/>
+          <w:sz w:val="21"/>
+          <w:szCs w:val="21"/>
+        </w:rPr>
+        <w:t>facultatif</w:t>
+      </w:r>
+      <w:r>
+        <w:rPr>
+          <w:color w:val="000000"/>
+          <w:sz w:val="21"/>
+          <w:szCs w:val="21"/>
+        </w:rPr>
+        <w:t>)</w:t>
+      </w:r>
+    </w:p>
+    <w:p>
+      <w:pPr>
+        <w:pBdr>
+          <w:top w:val="nil"/>
+          <w:left w:val="nil"/>
+          <w:bottom w:val="nil"/>
+          <w:right w:val="nil"/>
           <w:between w:val="nil"/>
         </w:pBdr>
         <w:rPr>
@@ -1490,86 +1904,14 @@
           <w:szCs w:val="21"/>
         </w:rPr>
       </w:pPr>
-    </w:p>
-    <w:p>
-      <w:pPr>
-        <w:pBdr>
-          <w:top w:val="single" w:sz="4" w:space="1" w:color="auto"/>
-          <w:left w:val="single" w:sz="4" w:space="1" w:color="auto"/>
-          <w:bottom w:val="single" w:sz="4" w:space="1" w:color="auto"/>
-          <w:right w:val="single" w:sz="4" w:space="1" w:color="auto"/>
-          <w:between w:val="nil"/>
-        </w:pBdr>
-        <w:rPr>
-          <w:color w:val="000000"/>
-          <w:sz w:val="21"/>
-          <w:szCs w:val="21"/>
-        </w:rPr>
-      </w:pPr>
-    </w:p>
-    <w:p>
-      <w:pPr>
-        <w:pBdr>
-          <w:top w:val="single" w:sz="4" w:space="1" w:color="auto"/>
-          <w:left w:val="single" w:sz="4" w:space="1" w:color="auto"/>
-          <w:bottom w:val="single" w:sz="4" w:space="1" w:color="auto"/>
-          <w:right w:val="single" w:sz="4" w:space="1" w:color="auto"/>
-          <w:between w:val="nil"/>
-        </w:pBdr>
-        <w:rPr>
-          <w:color w:val="000000"/>
-          <w:sz w:val="21"/>
-          <w:szCs w:val="21"/>
-        </w:rPr>
-      </w:pPr>
-    </w:p>
-    <w:p>
-      <w:pPr>
-        <w:pBdr>
-          <w:top w:val="single" w:sz="4" w:space="1" w:color="auto"/>
-          <w:left w:val="single" w:sz="4" w:space="1" w:color="auto"/>
-          <w:bottom w:val="single" w:sz="4" w:space="1" w:color="auto"/>
-          <w:right w:val="single" w:sz="4" w:space="1" w:color="auto"/>
-          <w:between w:val="nil"/>
-        </w:pBdr>
-        <w:rPr>
-          <w:color w:val="000000"/>
-          <w:sz w:val="21"/>
-          <w:szCs w:val="21"/>
-        </w:rPr>
-      </w:pPr>
-    </w:p>
-    <w:p>
-      <w:pPr>
-        <w:pBdr>
-          <w:top w:val="single" w:sz="4" w:space="1" w:color="auto"/>
-          <w:left w:val="single" w:sz="4" w:space="1" w:color="auto"/>
-          <w:bottom w:val="single" w:sz="4" w:space="1" w:color="auto"/>
-          <w:right w:val="single" w:sz="4" w:space="1" w:color="auto"/>
-          <w:between w:val="nil"/>
-        </w:pBdr>
-        <w:rPr>
-          <w:color w:val="000000"/>
-          <w:sz w:val="21"/>
-          <w:szCs w:val="21"/>
-        </w:rPr>
-      </w:pPr>
-    </w:p>
-    <w:p>
-      <w:pPr>
-        <w:pBdr>
-          <w:top w:val="single" w:sz="4" w:space="1" w:color="auto"/>
-          <w:left w:val="single" w:sz="4" w:space="1" w:color="auto"/>
-          <w:bottom w:val="single" w:sz="4" w:space="1" w:color="auto"/>
-          <w:right w:val="single" w:sz="4" w:space="1" w:color="auto"/>
-          <w:between w:val="nil"/>
-        </w:pBdr>
-        <w:rPr>
-          <w:color w:val="000000"/>
-          <w:sz w:val="21"/>
-          <w:szCs w:val="21"/>
-        </w:rPr>
-      </w:pPr>
+      <w:r>
+        <w:rPr>
+          <w:color w:val="000000"/>
+          <w:sz w:val="21"/>
+          <w:szCs w:val="21"/>
+        </w:rPr>
+        <w:t>RAS</w:t>
+      </w:r>
     </w:p>
     <w:p>
       <w:pPr>
@@ -1587,217 +1929,11 @@
         </w:rPr>
       </w:pPr>
     </w:p>
-    <w:p>
-      <w:pPr>
-        <w:pBdr>
-          <w:top w:val="nil"/>
-          <w:left w:val="nil"/>
-          <w:bottom w:val="nil"/>
-          <w:right w:val="nil"/>
-          <w:between w:val="nil"/>
-        </w:pBdr>
-        <w:rPr>
-          <w:color w:val="000000"/>
-          <w:sz w:val="21"/>
-          <w:szCs w:val="21"/>
-        </w:rPr>
-      </w:pPr>
-    </w:p>
-    <w:p>
-      <w:pPr>
-        <w:numPr>
-          <w:ilvl w:val="0"/>
-          <w:numId w:val="1"/>
-        </w:numPr>
-        <w:pBdr>
-          <w:top w:val="nil"/>
-          <w:left w:val="nil"/>
-          <w:bottom w:val="nil"/>
-          <w:right w:val="nil"/>
-          <w:between w:val="nil"/>
-        </w:pBdr>
-        <w:ind w:left="0" w:firstLine="0"/>
-        <w:rPr>
-          <w:color w:val="000000"/>
-          <w:sz w:val="21"/>
-          <w:szCs w:val="21"/>
-        </w:rPr>
-      </w:pPr>
-      <w:r>
-        <w:rPr>
-          <w:color w:val="000000"/>
-          <w:sz w:val="21"/>
-          <w:szCs w:val="21"/>
-        </w:rPr>
-        <w:t>Informations complémentaires (</w:t>
-      </w:r>
-      <w:r>
-        <w:rPr>
-          <w:i/>
-          <w:color w:val="000000"/>
-          <w:sz w:val="21"/>
-          <w:szCs w:val="21"/>
-        </w:rPr>
-        <w:t>facultatif</w:t>
-      </w:r>
-      <w:r>
-        <w:rPr>
-          <w:color w:val="000000"/>
-          <w:sz w:val="21"/>
-          <w:szCs w:val="21"/>
-        </w:rPr>
-        <w:t>)</w:t>
-      </w:r>
-    </w:p>
-    <w:p>
-      <w:pPr>
-        <w:pBdr>
-          <w:top w:val="nil"/>
-          <w:left w:val="nil"/>
-          <w:bottom w:val="nil"/>
-          <w:right w:val="nil"/>
-          <w:between w:val="nil"/>
-        </w:pBdr>
-        <w:rPr>
-          <w:color w:val="000000"/>
-          <w:sz w:val="21"/>
-          <w:szCs w:val="21"/>
-        </w:rPr>
-      </w:pPr>
-    </w:p>
-    <w:p>
-      <w:pPr>
-        <w:pBdr>
-          <w:top w:val="single" w:sz="4" w:space="1" w:color="auto"/>
-          <w:left w:val="single" w:sz="4" w:space="1" w:color="auto"/>
-          <w:bottom w:val="single" w:sz="4" w:space="1" w:color="auto"/>
-          <w:right w:val="single" w:sz="4" w:space="1" w:color="auto"/>
-          <w:between w:val="nil"/>
-        </w:pBdr>
-        <w:rPr>
-          <w:color w:val="000000"/>
-          <w:sz w:val="21"/>
-          <w:szCs w:val="21"/>
-        </w:rPr>
-      </w:pPr>
-    </w:p>
-    <w:p>
-      <w:pPr>
-        <w:pBdr>
-          <w:top w:val="single" w:sz="4" w:space="1" w:color="auto"/>
-          <w:left w:val="single" w:sz="4" w:space="1" w:color="auto"/>
-          <w:bottom w:val="single" w:sz="4" w:space="1" w:color="auto"/>
-          <w:right w:val="single" w:sz="4" w:space="1" w:color="auto"/>
-          <w:between w:val="nil"/>
-        </w:pBdr>
-        <w:rPr>
-          <w:color w:val="000000"/>
-          <w:sz w:val="21"/>
-          <w:szCs w:val="21"/>
-        </w:rPr>
-      </w:pPr>
-    </w:p>
-    <w:p>
-      <w:pPr>
-        <w:pBdr>
-          <w:top w:val="single" w:sz="4" w:space="1" w:color="auto"/>
-          <w:left w:val="single" w:sz="4" w:space="1" w:color="auto"/>
-          <w:bottom w:val="single" w:sz="4" w:space="1" w:color="auto"/>
-          <w:right w:val="single" w:sz="4" w:space="1" w:color="auto"/>
-          <w:between w:val="nil"/>
-        </w:pBdr>
-        <w:rPr>
-          <w:color w:val="000000"/>
-          <w:sz w:val="21"/>
-          <w:szCs w:val="21"/>
-        </w:rPr>
-      </w:pPr>
-    </w:p>
-    <w:p>
-      <w:pPr>
-        <w:pBdr>
-          <w:top w:val="single" w:sz="4" w:space="1" w:color="auto"/>
-          <w:left w:val="single" w:sz="4" w:space="1" w:color="auto"/>
-          <w:bottom w:val="single" w:sz="4" w:space="1" w:color="auto"/>
-          <w:right w:val="single" w:sz="4" w:space="1" w:color="auto"/>
-          <w:between w:val="nil"/>
-        </w:pBdr>
-        <w:rPr>
-          <w:color w:val="000000"/>
-          <w:sz w:val="21"/>
-          <w:szCs w:val="21"/>
-        </w:rPr>
-      </w:pPr>
-    </w:p>
-    <w:p>
-      <w:pPr>
-        <w:pBdr>
-          <w:top w:val="single" w:sz="4" w:space="1" w:color="auto"/>
-          <w:left w:val="single" w:sz="4" w:space="1" w:color="auto"/>
-          <w:bottom w:val="single" w:sz="4" w:space="1" w:color="auto"/>
-          <w:right w:val="single" w:sz="4" w:space="1" w:color="auto"/>
-          <w:between w:val="nil"/>
-        </w:pBdr>
-        <w:rPr>
-          <w:color w:val="000000"/>
-          <w:sz w:val="21"/>
-          <w:szCs w:val="21"/>
-        </w:rPr>
-      </w:pPr>
-    </w:p>
-    <w:p>
-      <w:pPr>
-        <w:pBdr>
-          <w:top w:val="single" w:sz="4" w:space="1" w:color="auto"/>
-          <w:left w:val="single" w:sz="4" w:space="1" w:color="auto"/>
-          <w:bottom w:val="single" w:sz="4" w:space="1" w:color="auto"/>
-          <w:right w:val="single" w:sz="4" w:space="1" w:color="auto"/>
-          <w:between w:val="nil"/>
-        </w:pBdr>
-        <w:rPr>
-          <w:color w:val="000000"/>
-          <w:sz w:val="21"/>
-          <w:szCs w:val="21"/>
-        </w:rPr>
-      </w:pPr>
-    </w:p>
-    <w:p>
-      <w:pPr>
-        <w:pBdr>
-          <w:top w:val="single" w:sz="4" w:space="1" w:color="auto"/>
-          <w:left w:val="single" w:sz="4" w:space="1" w:color="auto"/>
-          <w:bottom w:val="single" w:sz="4" w:space="1" w:color="auto"/>
-          <w:right w:val="single" w:sz="4" w:space="1" w:color="auto"/>
-          <w:between w:val="nil"/>
-        </w:pBdr>
-        <w:rPr>
-          <w:color w:val="000000"/>
-          <w:sz w:val="21"/>
-          <w:szCs w:val="21"/>
-        </w:rPr>
-      </w:pPr>
-    </w:p>
-    <w:p>
-      <w:pPr>
-        <w:pBdr>
-          <w:top w:val="nil"/>
-          <w:left w:val="nil"/>
-          <w:bottom w:val="nil"/>
-          <w:right w:val="nil"/>
-          <w:between w:val="nil"/>
-        </w:pBdr>
-        <w:rPr>
-          <w:color w:val="000000"/>
-          <w:sz w:val="21"/>
-          <w:szCs w:val="21"/>
-        </w:rPr>
-      </w:pPr>
-    </w:p>
     <w:sectPr>
-      <w:headerReference w:type="even" r:id="rId10"/>
-      <w:headerReference w:type="default" r:id="rId11"/>
-      <w:footerReference w:type="default" r:id="rId12"/>
-      <w:headerReference w:type="first" r:id="rId13"/>
+      <w:headerReference w:type="even" r:id="rId11"/>
+      <w:headerReference w:type="default" r:id="rId12"/>
+      <w:footerReference w:type="default" r:id="rId13"/>
+      <w:headerReference w:type="first" r:id="rId14"/>
       <w:pgSz w:w="11906" w:h="16838"/>
       <w:pgMar w:top="1418" w:right="1417" w:bottom="1417" w:left="1417" w:header="708" w:footer="426" w:gutter="0"/>
       <w:pgNumType w:start="1"/>

</xml_diff>